<commit_message>
moved file to initial_results
</commit_message>
<xml_diff>
--- a/initial_results/Initial_Word_Freq_Results.docx
+++ b/initial_results/Initial_Word_Freq_Results.docx
@@ -56,8 +56,6 @@
           <w:rFonts w:ascii="Helvetica" w:hAnsi="Helvetica" w:cs="Helvetica"/>
         </w:rPr>
       </w:pPr>
-      <w:bookmarkStart w:id="0" w:name="_GoBack"/>
-      <w:bookmarkEnd w:id="0"/>
       <w:r>
         <w:rPr>
           <w:rFonts w:ascii="Helvetica" w:hAnsi="Helvetica" w:cs="Helvetica"/>
@@ -2513,6 +2511,8 @@
         </w:rPr>
         <w:t>Values in () were achieved after replacing Term Count with Term Frequency (i.e., dividing number of occurrences in a document by total number of words in a document)</w:t>
       </w:r>
+      <w:bookmarkStart w:id="0" w:name="_GoBack"/>
+      <w:bookmarkEnd w:id="0"/>
     </w:p>
     <w:sectPr>
       <w:pgSz w:w="12240" w:h="15840"/>

</xml_diff>

<commit_message>
comparison of POS and Str/Regex cleaners
</commit_message>
<xml_diff>
--- a/initial_results/Initial_Word_Freq_Results.docx
+++ b/initial_results/Initial_Word_Freq_Results.docx
@@ -2511,8 +2511,2153 @@
         </w:rPr>
         <w:t>Values in () were achieved after replacing Term Count with Term Frequency (i.e., dividing number of occurrences in a document by total number of words in a document)</w:t>
       </w:r>
+    </w:p>
+    <w:p>
+      <w:pPr>
+        <w:rPr>
+          <w:rFonts w:ascii="Helvetica" w:hAnsi="Helvetica" w:cs="Helvetica"/>
+        </w:rPr>
+      </w:pPr>
+    </w:p>
+    <w:p>
+      <w:pPr>
+        <w:rPr>
+          <w:rFonts w:ascii="Helvetica" w:hAnsi="Helvetica" w:cs="Helvetica"/>
+          <w:b/>
+        </w:rPr>
+      </w:pPr>
+      <w:r>
+        <w:rPr>
+          <w:rFonts w:ascii="Helvetica" w:hAnsi="Helvetica" w:cs="Helvetica"/>
+          <w:b/>
+        </w:rPr>
+        <w:t>May 17, 2012</w:t>
+      </w:r>
+    </w:p>
+    <w:p>
+      <w:pPr>
+        <w:rPr>
+          <w:rFonts w:ascii="Helvetica" w:hAnsi="Helvetica" w:cs="Helvetica"/>
+        </w:rPr>
+      </w:pPr>
+      <w:r>
+        <w:rPr>
+          <w:rFonts w:ascii="Helvetica" w:hAnsi="Helvetica" w:cs="Helvetica"/>
+        </w:rPr>
+        <w:t xml:space="preserve">Using the new String/Regex cleaner, we get almost the same results at a fraction of the time it takes the POS cleaner. String/Regex actually did better on Agatha Christie! This is even before removing proper nouns </w:t>
+      </w:r>
+      <w:r>
+        <w:rPr>
+          <w:rFonts w:ascii="Helvetica" w:hAnsi="Helvetica" w:cs="Helvetica"/>
+        </w:rPr>
+        <w:t xml:space="preserve">(i.e., capitalized words not at the beginning of a sentence) using String/Regex and Unicode support. </w:t>
+      </w:r>
+    </w:p>
+    <w:p>
+      <w:pPr>
+        <w:rPr>
+          <w:rFonts w:ascii="Helvetica" w:hAnsi="Helvetica" w:cs="Helvetica"/>
+        </w:rPr>
+      </w:pPr>
+    </w:p>
+    <w:p>
+      <w:pPr>
+        <w:rPr>
+          <w:rFonts w:ascii="Helvetica" w:hAnsi="Helvetica" w:cs="Helvetica"/>
+        </w:rPr>
+      </w:pPr>
+      <w:r>
+        <w:rPr>
+          <w:rFonts w:ascii="Helvetica" w:hAnsi="Helvetica" w:cs="Helvetica"/>
+        </w:rPr>
+        <w:t xml:space="preserve">Two </w:t>
+      </w:r>
+      <w:r>
+        <w:rPr>
+          <w:rFonts w:ascii="Helvetica" w:hAnsi="Helvetica" w:cs="Helvetica"/>
+        </w:rPr>
+        <w:t xml:space="preserve">features that probably help </w:t>
+      </w:r>
+      <w:r>
+        <w:rPr>
+          <w:rFonts w:ascii="Helvetica" w:hAnsi="Helvetica" w:cs="Helvetica"/>
+        </w:rPr>
+        <w:t xml:space="preserve">the </w:t>
+      </w:r>
+      <w:r>
+        <w:rPr>
+          <w:rFonts w:ascii="Helvetica" w:hAnsi="Helvetica" w:cs="Helvetica"/>
+        </w:rPr>
+        <w:t xml:space="preserve">Regex cleaner </w:t>
+      </w:r>
+      <w:r>
+        <w:rPr>
+          <w:rFonts w:ascii="Helvetica" w:hAnsi="Helvetica" w:cs="Helvetica"/>
+        </w:rPr>
+        <w:t>get better results are</w:t>
+      </w:r>
+      <w:r>
+        <w:rPr>
+          <w:rFonts w:ascii="Helvetica" w:hAnsi="Helvetica" w:cs="Helvetica"/>
+        </w:rPr>
+        <w:t>:</w:t>
+      </w:r>
+    </w:p>
+    <w:p>
+      <w:pPr>
+        <w:pStyle w:val="ListParagraph"/>
+        <w:numPr>
+          <w:ilvl w:val="0"/>
+          <w:numId w:val="3"/>
+        </w:numPr>
+        <w:rPr>
+          <w:rFonts w:ascii="Helvetica" w:hAnsi="Helvetica" w:cs="Helvetica"/>
+        </w:rPr>
+      </w:pPr>
+      <w:r>
+        <w:rPr>
+          <w:rFonts w:ascii="Helvetica" w:hAnsi="Helvetica" w:cs="Helvetica"/>
+        </w:rPr>
+        <w:t xml:space="preserve">The former </w:t>
+      </w:r>
+      <w:r>
+        <w:rPr>
+          <w:rFonts w:ascii="Helvetica" w:hAnsi="Helvetica" w:cs="Helvetica"/>
+        </w:rPr>
+        <w:t>discards token</w:t>
+      </w:r>
+      <w:r>
+        <w:rPr>
+          <w:rFonts w:ascii="Helvetica" w:hAnsi="Helvetica" w:cs="Helvetica"/>
+        </w:rPr>
+        <w:t>s</w:t>
+      </w:r>
+      <w:r>
+        <w:rPr>
+          <w:rFonts w:ascii="Helvetica" w:hAnsi="Helvetica" w:cs="Helvetica"/>
+        </w:rPr>
+        <w:t xml:space="preserve"> containing non-English characters, unlike the </w:t>
+      </w:r>
+      <w:r>
+        <w:rPr>
+          <w:rFonts w:ascii="Helvetica" w:hAnsi="Helvetica" w:cs="Helvetica"/>
+        </w:rPr>
+        <w:t xml:space="preserve">latter, </w:t>
+      </w:r>
+      <w:r>
+        <w:rPr>
+          <w:rFonts w:ascii="Helvetica" w:hAnsi="Helvetica" w:cs="Helvetica"/>
+        </w:rPr>
+        <w:t xml:space="preserve">which </w:t>
+      </w:r>
+      <w:r>
+        <w:rPr>
+          <w:rFonts w:ascii="Helvetica" w:hAnsi="Helvetica" w:cs="Helvetica"/>
+        </w:rPr>
+        <w:t xml:space="preserve">occasionally </w:t>
+      </w:r>
+      <w:r>
+        <w:rPr>
+          <w:rFonts w:ascii="Helvetica" w:hAnsi="Helvetica" w:cs="Helvetica"/>
+        </w:rPr>
+        <w:t xml:space="preserve">stores </w:t>
+      </w:r>
+      <w:r>
+        <w:rPr>
+          <w:rFonts w:ascii="Helvetica" w:hAnsi="Helvetica" w:cs="Helvetica"/>
+        </w:rPr>
+        <w:t>fragments of such characters that only add noise</w:t>
+      </w:r>
+      <w:r>
+        <w:rPr>
+          <w:rFonts w:ascii="Helvetica" w:hAnsi="Helvetica" w:cs="Helvetica"/>
+        </w:rPr>
+        <w:t>.</w:t>
+      </w:r>
+    </w:p>
+    <w:p>
+      <w:pPr>
+        <w:pStyle w:val="ListParagraph"/>
+        <w:numPr>
+          <w:ilvl w:val="0"/>
+          <w:numId w:val="3"/>
+        </w:numPr>
+        <w:rPr>
+          <w:rFonts w:ascii="Helvetica" w:hAnsi="Helvetica" w:cs="Helvetica"/>
+        </w:rPr>
+      </w:pPr>
+      <w:r>
+        <w:rPr>
+          <w:rFonts w:ascii="Helvetica" w:hAnsi="Helvetica" w:cs="Helvetica"/>
+        </w:rPr>
+        <w:t>The former converts all characters to lowercase.</w:t>
+      </w:r>
+    </w:p>
+    <w:p>
+      <w:pPr>
+        <w:rPr>
+          <w:rFonts w:ascii="Helvetica" w:hAnsi="Helvetica" w:cs="Helvetica"/>
+        </w:rPr>
+      </w:pPr>
+      <w:r>
+        <w:rPr>
+          <w:rFonts w:ascii="Helvetica" w:hAnsi="Helvetica" w:cs="Helvetica"/>
+        </w:rPr>
+        <w:t>It’s main drawback, however, is the lack of proper noun removal.</w:t>
+      </w:r>
       <w:bookmarkStart w:id="0" w:name="_GoBack"/>
       <w:bookmarkEnd w:id="0"/>
+    </w:p>
+    <w:p>
+      <w:pPr>
+        <w:rPr>
+          <w:rFonts w:ascii="Helvetica" w:hAnsi="Helvetica" w:cs="Helvetica"/>
+        </w:rPr>
+      </w:pPr>
+    </w:p>
+    <w:p>
+      <w:pPr>
+        <w:rPr>
+          <w:rFonts w:ascii="Helvetica" w:hAnsi="Helvetica" w:cs="Helvetica"/>
+        </w:rPr>
+      </w:pPr>
+      <w:r>
+        <w:rPr>
+          <w:rFonts w:ascii="Helvetica" w:hAnsi="Helvetica" w:cs="Helvetica"/>
+        </w:rPr>
+        <w:t>I’m pretty happy with the results, but we need to evaluate more articles.</w:t>
+      </w:r>
+    </w:p>
+    <w:p>
+      <w:pPr>
+        <w:rPr>
+          <w:rFonts w:ascii="Helvetica" w:hAnsi="Helvetica" w:cs="Helvetica"/>
+        </w:rPr>
+      </w:pPr>
+    </w:p>
+    <w:p>
+      <w:pPr>
+        <w:rPr>
+          <w:rFonts w:ascii="Helvetica" w:hAnsi="Helvetica" w:cs="Helvetica"/>
+        </w:rPr>
+      </w:pPr>
+      <w:r>
+        <w:rPr>
+          <w:rFonts w:ascii="Helvetica" w:hAnsi="Helvetica" w:cs="Helvetica"/>
+          <w:b/>
+        </w:rPr>
+        <w:t>Using String/Regex cleaner</w:t>
+      </w:r>
+    </w:p>
+    <w:p>
+      <w:pPr>
+        <w:rPr>
+          <w:rFonts w:ascii="Helvetica" w:hAnsi="Helvetica" w:cs="Helvetica"/>
+        </w:rPr>
+      </w:pPr>
+      <w:r>
+        <w:rPr>
+          <w:rFonts w:ascii="Helvetica" w:hAnsi="Helvetica" w:cs="Helvetica"/>
+        </w:rPr>
+        <w:t>T</w:t>
+      </w:r>
+      <w:r>
+        <w:rPr>
+          <w:rFonts w:ascii="Helvetica" w:hAnsi="Helvetica" w:cs="Helvetica"/>
+        </w:rPr>
+        <w:t>ime to compute</w:t>
+      </w:r>
+      <w:r>
+        <w:rPr>
+          <w:rFonts w:ascii="Helvetica" w:hAnsi="Helvetica" w:cs="Helvetica"/>
+        </w:rPr>
+        <w:t xml:space="preserve"> TF-IDF for entire corpus</w:t>
+      </w:r>
+      <w:r>
+        <w:rPr>
+          <w:rFonts w:ascii="Helvetica" w:hAnsi="Helvetica" w:cs="Helvetica"/>
+        </w:rPr>
+        <w:t>: 2.24</w:t>
+      </w:r>
+      <w:r>
+        <w:rPr>
+          <w:rFonts w:ascii="Helvetica" w:hAnsi="Helvetica" w:cs="Helvetica"/>
+        </w:rPr>
+        <w:t xml:space="preserve"> sec</w:t>
+      </w:r>
+    </w:p>
+    <w:p>
+      <w:pPr>
+        <w:rPr>
+          <w:rFonts w:ascii="Helvetica" w:hAnsi="Helvetica" w:cs="Helvetica"/>
+          <w:b/>
+        </w:rPr>
+      </w:pPr>
+    </w:p>
+    <w:tbl>
+      <w:tblPr>
+        <w:tblStyle w:val="TableGrid"/>
+        <w:tblW w:w="0" w:type="auto"/>
+        <w:jc w:val="center"/>
+        <w:tblLook w:val="04A0" w:firstRow="1" w:lastRow="0" w:firstColumn="1" w:lastColumn="0" w:noHBand="0" w:noVBand="1"/>
+      </w:tblPr>
+      <w:tblGrid>
+        <w:gridCol w:w="2214"/>
+        <w:gridCol w:w="3150"/>
+        <w:gridCol w:w="1608"/>
+        <w:gridCol w:w="1884"/>
+      </w:tblGrid>
+      <w:tr>
+        <w:trPr>
+          <w:jc w:val="center"/>
+        </w:trPr>
+        <w:tc>
+          <w:tcPr>
+            <w:tcW w:w="2214" w:type="dxa"/>
+            <w:vAlign w:val="center"/>
+          </w:tcPr>
+          <w:p>
+            <w:pPr>
+              <w:jc w:val="center"/>
+              <w:rPr>
+                <w:rFonts w:ascii="Helvetica" w:hAnsi="Helvetica" w:cs="Helvetica"/>
+                <w:b/>
+              </w:rPr>
+            </w:pPr>
+            <w:r>
+              <w:rPr>
+                <w:rFonts w:ascii="Helvetica" w:hAnsi="Helvetica" w:cs="Helvetica"/>
+                <w:b/>
+              </w:rPr>
+              <w:t>Article</w:t>
+            </w:r>
+          </w:p>
+        </w:tc>
+        <w:tc>
+          <w:tcPr>
+            <w:tcW w:w="3150" w:type="dxa"/>
+            <w:vAlign w:val="center"/>
+          </w:tcPr>
+          <w:p>
+            <w:pPr>
+              <w:jc w:val="center"/>
+              <w:rPr>
+                <w:rFonts w:ascii="Helvetica" w:hAnsi="Helvetica" w:cs="Helvetica"/>
+                <w:b/>
+              </w:rPr>
+            </w:pPr>
+            <w:r>
+              <w:rPr>
+                <w:rFonts w:ascii="Helvetica" w:hAnsi="Helvetica" w:cs="Helvetica"/>
+                <w:b/>
+              </w:rPr>
+              <w:t>Suggested Category</w:t>
+            </w:r>
+          </w:p>
+        </w:tc>
+        <w:tc>
+          <w:tcPr>
+            <w:tcW w:w="1608" w:type="dxa"/>
+            <w:vAlign w:val="center"/>
+          </w:tcPr>
+          <w:p>
+            <w:pPr>
+              <w:jc w:val="center"/>
+              <w:rPr>
+                <w:rFonts w:ascii="Helvetica" w:hAnsi="Helvetica" w:cs="Helvetica"/>
+                <w:b/>
+              </w:rPr>
+            </w:pPr>
+            <w:r>
+              <w:rPr>
+                <w:rFonts w:ascii="Helvetica" w:hAnsi="Helvetica" w:cs="Helvetica"/>
+                <w:b/>
+              </w:rPr>
+              <w:t>Sim Score</w:t>
+            </w:r>
+          </w:p>
+        </w:tc>
+        <w:tc>
+          <w:tcPr>
+            <w:tcW w:w="1884" w:type="dxa"/>
+            <w:vAlign w:val="center"/>
+          </w:tcPr>
+          <w:p>
+            <w:pPr>
+              <w:jc w:val="center"/>
+              <w:rPr>
+                <w:rFonts w:ascii="Helvetica" w:hAnsi="Helvetica" w:cs="Helvetica"/>
+                <w:b/>
+              </w:rPr>
+            </w:pPr>
+            <w:r>
+              <w:rPr>
+                <w:rFonts w:ascii="Helvetica" w:hAnsi="Helvetica" w:cs="Helvetica"/>
+                <w:b/>
+              </w:rPr>
+              <w:t>Elapsed time</w:t>
+            </w:r>
+          </w:p>
+        </w:tc>
+      </w:tr>
+      <w:tr>
+        <w:trPr>
+          <w:jc w:val="center"/>
+        </w:trPr>
+        <w:tc>
+          <w:tcPr>
+            <w:tcW w:w="2214" w:type="dxa"/>
+            <w:shd w:val="clear" w:color="auto" w:fill="D6E3BC" w:themeFill="accent3" w:themeFillTint="66"/>
+            <w:vAlign w:val="center"/>
+          </w:tcPr>
+          <w:p>
+            <w:pPr>
+              <w:rPr>
+                <w:rFonts w:ascii="Helvetica" w:hAnsi="Helvetica" w:cs="Helvetica"/>
+              </w:rPr>
+            </w:pPr>
+            <w:r>
+              <w:rPr>
+                <w:rFonts w:ascii="Helvetica" w:hAnsi="Helvetica" w:cs="Helvetica"/>
+              </w:rPr>
+              <w:t>Cillian_Murphy</w:t>
+            </w:r>
+          </w:p>
+        </w:tc>
+        <w:tc>
+          <w:tcPr>
+            <w:tcW w:w="3150" w:type="dxa"/>
+            <w:shd w:val="clear" w:color="auto" w:fill="D6E3BC" w:themeFill="accent3" w:themeFillTint="66"/>
+            <w:vAlign w:val="center"/>
+          </w:tcPr>
+          <w:p>
+            <w:pPr>
+              <w:rPr>
+                <w:rFonts w:ascii="Helvetica" w:hAnsi="Helvetica" w:cs="Helvetica"/>
+              </w:rPr>
+            </w:pPr>
+            <w:r>
+              <w:rPr>
+                <w:rFonts w:ascii="Helvetica" w:hAnsi="Helvetica" w:cs="Helvetica"/>
+              </w:rPr>
+              <w:t>Media biographies</w:t>
+            </w:r>
+          </w:p>
+        </w:tc>
+        <w:tc>
+          <w:tcPr>
+            <w:tcW w:w="1608" w:type="dxa"/>
+            <w:shd w:val="clear" w:color="auto" w:fill="D6E3BC" w:themeFill="accent3" w:themeFillTint="66"/>
+            <w:vAlign w:val="center"/>
+          </w:tcPr>
+          <w:p>
+            <w:pPr>
+              <w:rPr>
+                <w:rFonts w:ascii="Helvetica" w:hAnsi="Helvetica" w:cs="Helvetica"/>
+              </w:rPr>
+            </w:pPr>
+            <w:r>
+              <w:rPr>
+                <w:rFonts w:ascii="Helvetica" w:hAnsi="Helvetica" w:cs="Helvetica"/>
+              </w:rPr>
+              <w:t>(1.900e-05)</w:t>
+            </w:r>
+          </w:p>
+        </w:tc>
+        <w:tc>
+          <w:tcPr>
+            <w:tcW w:w="1884" w:type="dxa"/>
+            <w:shd w:val="clear" w:color="auto" w:fill="D6E3BC" w:themeFill="accent3" w:themeFillTint="66"/>
+            <w:vAlign w:val="center"/>
+          </w:tcPr>
+          <w:p>
+            <w:pPr>
+              <w:rPr>
+                <w:rFonts w:ascii="Helvetica" w:hAnsi="Helvetica" w:cs="Helvetica"/>
+              </w:rPr>
+            </w:pPr>
+            <w:r>
+              <w:rPr>
+                <w:rFonts w:ascii="Helvetica" w:hAnsi="Helvetica" w:cs="Helvetica"/>
+              </w:rPr>
+              <w:t xml:space="preserve"> 0.056</w:t>
+            </w:r>
+          </w:p>
+        </w:tc>
+      </w:tr>
+      <w:tr>
+        <w:trPr>
+          <w:jc w:val="center"/>
+        </w:trPr>
+        <w:tc>
+          <w:tcPr>
+            <w:tcW w:w="2214" w:type="dxa"/>
+            <w:shd w:val="clear" w:color="auto" w:fill="D6E3BC" w:themeFill="accent3" w:themeFillTint="66"/>
+            <w:vAlign w:val="center"/>
+          </w:tcPr>
+          <w:p>
+            <w:pPr>
+              <w:rPr>
+                <w:rFonts w:ascii="Helvetica" w:hAnsi="Helvetica" w:cs="Helvetica"/>
+              </w:rPr>
+            </w:pPr>
+            <w:r>
+              <w:rPr>
+                <w:rFonts w:ascii="Helvetica" w:hAnsi="Helvetica" w:cs="Helvetica"/>
+              </w:rPr>
+              <w:t>AC_DC</w:t>
+            </w:r>
+          </w:p>
+        </w:tc>
+        <w:tc>
+          <w:tcPr>
+            <w:tcW w:w="3150" w:type="dxa"/>
+            <w:shd w:val="clear" w:color="auto" w:fill="D6E3BC" w:themeFill="accent3" w:themeFillTint="66"/>
+            <w:vAlign w:val="center"/>
+          </w:tcPr>
+          <w:p>
+            <w:pPr>
+              <w:rPr>
+                <w:rFonts w:ascii="Helvetica" w:hAnsi="Helvetica" w:cs="Helvetica"/>
+              </w:rPr>
+            </w:pPr>
+            <w:r>
+              <w:rPr>
+                <w:rFonts w:ascii="Helvetica" w:hAnsi="Helvetica" w:cs="Helvetica"/>
+              </w:rPr>
+              <w:t>Music biographies</w:t>
+            </w:r>
+          </w:p>
+        </w:tc>
+        <w:tc>
+          <w:tcPr>
+            <w:tcW w:w="1608" w:type="dxa"/>
+            <w:shd w:val="clear" w:color="auto" w:fill="D6E3BC" w:themeFill="accent3" w:themeFillTint="66"/>
+            <w:vAlign w:val="center"/>
+          </w:tcPr>
+          <w:p>
+            <w:pPr>
+              <w:rPr>
+                <w:rFonts w:ascii="Helvetica" w:hAnsi="Helvetica" w:cs="Helvetica"/>
+              </w:rPr>
+            </w:pPr>
+            <w:r>
+              <w:rPr>
+                <w:rFonts w:ascii="Helvetica" w:hAnsi="Helvetica" w:cs="Helvetica"/>
+              </w:rPr>
+              <w:t>(2.173e-05)</w:t>
+            </w:r>
+          </w:p>
+        </w:tc>
+        <w:tc>
+          <w:tcPr>
+            <w:tcW w:w="1884" w:type="dxa"/>
+            <w:shd w:val="clear" w:color="auto" w:fill="D6E3BC" w:themeFill="accent3" w:themeFillTint="66"/>
+            <w:vAlign w:val="center"/>
+          </w:tcPr>
+          <w:p>
+            <w:pPr>
+              <w:rPr>
+                <w:rFonts w:ascii="Helvetica" w:hAnsi="Helvetica" w:cs="Helvetica"/>
+              </w:rPr>
+            </w:pPr>
+            <w:r>
+              <w:rPr>
+                <w:rFonts w:ascii="Helvetica" w:hAnsi="Helvetica" w:cs="Helvetica"/>
+              </w:rPr>
+              <w:t xml:space="preserve"> 0.132</w:t>
+            </w:r>
+          </w:p>
+        </w:tc>
+      </w:tr>
+      <w:tr>
+        <w:trPr>
+          <w:jc w:val="center"/>
+        </w:trPr>
+        <w:tc>
+          <w:tcPr>
+            <w:tcW w:w="2214" w:type="dxa"/>
+            <w:shd w:val="clear" w:color="auto" w:fill="D6E3BC" w:themeFill="accent3" w:themeFillTint="66"/>
+            <w:vAlign w:val="center"/>
+          </w:tcPr>
+          <w:p>
+            <w:pPr>
+              <w:rPr>
+                <w:rFonts w:ascii="Helvetica" w:hAnsi="Helvetica" w:cs="Helvetica"/>
+              </w:rPr>
+            </w:pPr>
+            <w:r>
+              <w:rPr>
+                <w:rFonts w:ascii="Helvetica" w:hAnsi="Helvetica" w:cs="Helvetica"/>
+              </w:rPr>
+              <w:t>Anton_Chekhov</w:t>
+            </w:r>
+          </w:p>
+        </w:tc>
+        <w:tc>
+          <w:tcPr>
+            <w:tcW w:w="3150" w:type="dxa"/>
+            <w:shd w:val="clear" w:color="auto" w:fill="D6E3BC" w:themeFill="accent3" w:themeFillTint="66"/>
+            <w:vAlign w:val="center"/>
+          </w:tcPr>
+          <w:p>
+            <w:pPr>
+              <w:rPr>
+                <w:rFonts w:ascii="Helvetica" w:hAnsi="Helvetica" w:cs="Helvetica"/>
+              </w:rPr>
+            </w:pPr>
+            <w:r>
+              <w:rPr>
+                <w:rFonts w:ascii="Helvetica" w:hAnsi="Helvetica" w:cs="Helvetica"/>
+              </w:rPr>
+              <w:t>Literature and theatre biographies</w:t>
+            </w:r>
+          </w:p>
+        </w:tc>
+        <w:tc>
+          <w:tcPr>
+            <w:tcW w:w="1608" w:type="dxa"/>
+            <w:shd w:val="clear" w:color="auto" w:fill="D6E3BC" w:themeFill="accent3" w:themeFillTint="66"/>
+            <w:vAlign w:val="center"/>
+          </w:tcPr>
+          <w:p>
+            <w:pPr>
+              <w:rPr>
+                <w:rFonts w:ascii="Helvetica" w:hAnsi="Helvetica" w:cs="Helvetica"/>
+              </w:rPr>
+            </w:pPr>
+            <w:r>
+              <w:rPr>
+                <w:rFonts w:ascii="Helvetica" w:hAnsi="Helvetica" w:cs="Helvetica"/>
+              </w:rPr>
+              <w:t>(3.438e-05)</w:t>
+            </w:r>
+          </w:p>
+        </w:tc>
+        <w:tc>
+          <w:tcPr>
+            <w:tcW w:w="1884" w:type="dxa"/>
+            <w:shd w:val="clear" w:color="auto" w:fill="D6E3BC" w:themeFill="accent3" w:themeFillTint="66"/>
+            <w:vAlign w:val="center"/>
+          </w:tcPr>
+          <w:p>
+            <w:pPr>
+              <w:rPr>
+                <w:rFonts w:ascii="Helvetica" w:hAnsi="Helvetica" w:cs="Helvetica"/>
+              </w:rPr>
+            </w:pPr>
+            <w:r>
+              <w:rPr>
+                <w:rFonts w:ascii="Helvetica" w:hAnsi="Helvetica" w:cs="Helvetica"/>
+              </w:rPr>
+              <w:t xml:space="preserve"> 0.188</w:t>
+            </w:r>
+          </w:p>
+        </w:tc>
+      </w:tr>
+      <w:tr>
+        <w:trPr>
+          <w:jc w:val="center"/>
+        </w:trPr>
+        <w:tc>
+          <w:tcPr>
+            <w:tcW w:w="2214" w:type="dxa"/>
+            <w:shd w:val="clear" w:color="auto" w:fill="D6E3BC" w:themeFill="accent3" w:themeFillTint="66"/>
+            <w:vAlign w:val="center"/>
+          </w:tcPr>
+          <w:p>
+            <w:pPr>
+              <w:rPr>
+                <w:rFonts w:ascii="Helvetica" w:hAnsi="Helvetica" w:cs="Helvetica"/>
+              </w:rPr>
+            </w:pPr>
+            <w:r>
+              <w:rPr>
+                <w:rFonts w:ascii="Helvetica" w:hAnsi="Helvetica" w:cs="Helvetica"/>
+              </w:rPr>
+              <w:t>Tim_Duncan</w:t>
+            </w:r>
+          </w:p>
+        </w:tc>
+        <w:tc>
+          <w:tcPr>
+            <w:tcW w:w="3150" w:type="dxa"/>
+            <w:shd w:val="clear" w:color="auto" w:fill="D6E3BC" w:themeFill="accent3" w:themeFillTint="66"/>
+            <w:vAlign w:val="center"/>
+          </w:tcPr>
+          <w:p>
+            <w:pPr>
+              <w:rPr>
+                <w:rFonts w:ascii="Helvetica" w:hAnsi="Helvetica" w:cs="Helvetica"/>
+              </w:rPr>
+            </w:pPr>
+            <w:r>
+              <w:rPr>
+                <w:rFonts w:ascii="Helvetica" w:hAnsi="Helvetica" w:cs="Helvetica"/>
+              </w:rPr>
+              <w:t>Sport and recreation biographies</w:t>
+            </w:r>
+          </w:p>
+        </w:tc>
+        <w:tc>
+          <w:tcPr>
+            <w:tcW w:w="1608" w:type="dxa"/>
+            <w:shd w:val="clear" w:color="auto" w:fill="D6E3BC" w:themeFill="accent3" w:themeFillTint="66"/>
+            <w:vAlign w:val="center"/>
+          </w:tcPr>
+          <w:p>
+            <w:pPr>
+              <w:rPr>
+                <w:rFonts w:ascii="Helvetica" w:hAnsi="Helvetica" w:cs="Helvetica"/>
+              </w:rPr>
+            </w:pPr>
+            <w:r>
+              <w:rPr>
+                <w:rFonts w:ascii="Helvetica" w:hAnsi="Helvetica" w:cs="Helvetica"/>
+              </w:rPr>
+              <w:t>(4.681e-05)</w:t>
+            </w:r>
+          </w:p>
+        </w:tc>
+        <w:tc>
+          <w:tcPr>
+            <w:tcW w:w="1884" w:type="dxa"/>
+            <w:shd w:val="clear" w:color="auto" w:fill="D6E3BC" w:themeFill="accent3" w:themeFillTint="66"/>
+            <w:vAlign w:val="center"/>
+          </w:tcPr>
+          <w:p>
+            <w:pPr>
+              <w:rPr>
+                <w:rFonts w:ascii="Helvetica" w:hAnsi="Helvetica" w:cs="Helvetica"/>
+              </w:rPr>
+            </w:pPr>
+            <w:r>
+              <w:rPr>
+                <w:rFonts w:ascii="Helvetica" w:hAnsi="Helvetica" w:cs="Helvetica"/>
+              </w:rPr>
+              <w:t xml:space="preserve"> 0.254</w:t>
+            </w:r>
+          </w:p>
+        </w:tc>
+      </w:tr>
+      <w:tr>
+        <w:trPr>
+          <w:jc w:val="center"/>
+        </w:trPr>
+        <w:tc>
+          <w:tcPr>
+            <w:tcW w:w="2214" w:type="dxa"/>
+            <w:vAlign w:val="center"/>
+          </w:tcPr>
+          <w:p>
+            <w:pPr>
+              <w:rPr>
+                <w:rFonts w:ascii="Helvetica" w:hAnsi="Helvetica" w:cs="Helvetica"/>
+              </w:rPr>
+            </w:pPr>
+            <w:r>
+              <w:rPr>
+                <w:rFonts w:ascii="Helvetica" w:hAnsi="Helvetica" w:cs="Helvetica"/>
+              </w:rPr>
+              <w:t>Tiger_Woods</w:t>
+            </w:r>
+          </w:p>
+        </w:tc>
+        <w:tc>
+          <w:tcPr>
+            <w:tcW w:w="3150" w:type="dxa"/>
+            <w:vAlign w:val="center"/>
+          </w:tcPr>
+          <w:p>
+            <w:pPr>
+              <w:rPr>
+                <w:rFonts w:ascii="Helvetica" w:hAnsi="Helvetica" w:cs="Helvetica"/>
+              </w:rPr>
+            </w:pPr>
+            <w:r>
+              <w:rPr>
+                <w:rFonts w:ascii="Helvetica" w:hAnsi="Helvetica" w:cs="Helvetica"/>
+              </w:rPr>
+              <w:t>Sport and recreation biographies</w:t>
+            </w:r>
+          </w:p>
+        </w:tc>
+        <w:tc>
+          <w:tcPr>
+            <w:tcW w:w="1608" w:type="dxa"/>
+            <w:vAlign w:val="center"/>
+          </w:tcPr>
+          <w:p>
+            <w:pPr>
+              <w:rPr>
+                <w:rFonts w:ascii="Helvetica" w:hAnsi="Helvetica" w:cs="Helvetica"/>
+              </w:rPr>
+            </w:pPr>
+            <w:r>
+              <w:rPr>
+                <w:rFonts w:ascii="Helvetica" w:hAnsi="Helvetica" w:cs="Helvetica"/>
+              </w:rPr>
+              <w:t>(1.274e-05)</w:t>
+            </w:r>
+          </w:p>
+        </w:tc>
+        <w:tc>
+          <w:tcPr>
+            <w:tcW w:w="1884" w:type="dxa"/>
+            <w:vAlign w:val="center"/>
+          </w:tcPr>
+          <w:p>
+            <w:pPr>
+              <w:rPr>
+                <w:rFonts w:ascii="Helvetica" w:hAnsi="Helvetica" w:cs="Helvetica"/>
+              </w:rPr>
+            </w:pPr>
+            <w:r>
+              <w:rPr>
+                <w:rFonts w:ascii="Helvetica" w:hAnsi="Helvetica" w:cs="Helvetica"/>
+              </w:rPr>
+              <w:t xml:space="preserve"> 0.321</w:t>
+            </w:r>
+          </w:p>
+        </w:tc>
+      </w:tr>
+      <w:tr>
+        <w:trPr>
+          <w:jc w:val="center"/>
+        </w:trPr>
+        <w:tc>
+          <w:tcPr>
+            <w:tcW w:w="2214" w:type="dxa"/>
+            <w:vAlign w:val="center"/>
+          </w:tcPr>
+          <w:p>
+            <w:pPr>
+              <w:rPr>
+                <w:rFonts w:ascii="Helvetica" w:hAnsi="Helvetica" w:cs="Helvetica"/>
+              </w:rPr>
+            </w:pPr>
+            <w:r>
+              <w:rPr>
+                <w:rFonts w:ascii="Helvetica" w:hAnsi="Helvetica" w:cs="Helvetica"/>
+              </w:rPr>
+              <w:t>Karl_Marx</w:t>
+            </w:r>
+          </w:p>
+        </w:tc>
+        <w:tc>
+          <w:tcPr>
+            <w:tcW w:w="3150" w:type="dxa"/>
+            <w:vAlign w:val="center"/>
+          </w:tcPr>
+          <w:p>
+            <w:pPr>
+              <w:rPr>
+                <w:rFonts w:ascii="Helvetica" w:hAnsi="Helvetica" w:cs="Helvetica"/>
+              </w:rPr>
+            </w:pPr>
+            <w:r>
+              <w:rPr>
+                <w:rFonts w:ascii="Helvetica" w:hAnsi="Helvetica" w:cs="Helvetica"/>
+              </w:rPr>
+              <w:t>Literature and theatre biographies</w:t>
+            </w:r>
+          </w:p>
+        </w:tc>
+        <w:tc>
+          <w:tcPr>
+            <w:tcW w:w="1608" w:type="dxa"/>
+            <w:vAlign w:val="center"/>
+          </w:tcPr>
+          <w:p>
+            <w:pPr>
+              <w:rPr>
+                <w:rFonts w:ascii="Helvetica" w:hAnsi="Helvetica" w:cs="Helvetica"/>
+              </w:rPr>
+            </w:pPr>
+            <w:r>
+              <w:rPr>
+                <w:rFonts w:ascii="Helvetica" w:hAnsi="Helvetica" w:cs="Helvetica"/>
+              </w:rPr>
+              <w:t>(4.317e-06)</w:t>
+            </w:r>
+          </w:p>
+        </w:tc>
+        <w:tc>
+          <w:tcPr>
+            <w:tcW w:w="1884" w:type="dxa"/>
+            <w:vAlign w:val="center"/>
+          </w:tcPr>
+          <w:p>
+            <w:pPr>
+              <w:rPr>
+                <w:rFonts w:ascii="Helvetica" w:hAnsi="Helvetica" w:cs="Helvetica"/>
+              </w:rPr>
+            </w:pPr>
+            <w:r>
+              <w:rPr>
+                <w:rFonts w:ascii="Helvetica" w:hAnsi="Helvetica" w:cs="Helvetica"/>
+              </w:rPr>
+              <w:t xml:space="preserve"> 0.398</w:t>
+            </w:r>
+          </w:p>
+        </w:tc>
+      </w:tr>
+      <w:tr>
+        <w:trPr>
+          <w:jc w:val="center"/>
+        </w:trPr>
+        <w:tc>
+          <w:tcPr>
+            <w:tcW w:w="2214" w:type="dxa"/>
+            <w:vAlign w:val="center"/>
+          </w:tcPr>
+          <w:p>
+            <w:pPr>
+              <w:rPr>
+                <w:rFonts w:ascii="Helvetica" w:hAnsi="Helvetica" w:cs="Helvetica"/>
+              </w:rPr>
+            </w:pPr>
+            <w:r>
+              <w:rPr>
+                <w:rFonts w:ascii="Helvetica" w:hAnsi="Helvetica" w:cs="Helvetica"/>
+              </w:rPr>
+              <w:t>Agatha_Christie</w:t>
+            </w:r>
+          </w:p>
+        </w:tc>
+        <w:tc>
+          <w:tcPr>
+            <w:tcW w:w="3150" w:type="dxa"/>
+            <w:vAlign w:val="center"/>
+          </w:tcPr>
+          <w:p>
+            <w:pPr>
+              <w:rPr>
+                <w:rFonts w:ascii="Helvetica" w:hAnsi="Helvetica" w:cs="Helvetica"/>
+              </w:rPr>
+            </w:pPr>
+            <w:r>
+              <w:rPr>
+                <w:rFonts w:ascii="Helvetica" w:hAnsi="Helvetica" w:cs="Helvetica"/>
+              </w:rPr>
+              <w:t>Literature and theatre biographies</w:t>
+            </w:r>
+          </w:p>
+        </w:tc>
+        <w:tc>
+          <w:tcPr>
+            <w:tcW w:w="1608" w:type="dxa"/>
+            <w:vAlign w:val="center"/>
+          </w:tcPr>
+          <w:p>
+            <w:pPr>
+              <w:rPr>
+                <w:rFonts w:ascii="Helvetica" w:hAnsi="Helvetica" w:cs="Helvetica"/>
+              </w:rPr>
+            </w:pPr>
+            <w:r>
+              <w:rPr>
+                <w:rFonts w:ascii="Helvetica" w:hAnsi="Helvetica" w:cs="Helvetica"/>
+              </w:rPr>
+              <w:t>(5.552e-06)</w:t>
+            </w:r>
+          </w:p>
+        </w:tc>
+        <w:tc>
+          <w:tcPr>
+            <w:tcW w:w="1884" w:type="dxa"/>
+            <w:vAlign w:val="center"/>
+          </w:tcPr>
+          <w:p>
+            <w:pPr>
+              <w:rPr>
+                <w:rFonts w:ascii="Helvetica" w:hAnsi="Helvetica" w:cs="Helvetica"/>
+              </w:rPr>
+            </w:pPr>
+            <w:r>
+              <w:rPr>
+                <w:rFonts w:ascii="Helvetica" w:hAnsi="Helvetica" w:cs="Helvetica"/>
+              </w:rPr>
+              <w:t xml:space="preserve"> 0.463</w:t>
+            </w:r>
+          </w:p>
+        </w:tc>
+      </w:tr>
+      <w:tr>
+        <w:trPr>
+          <w:jc w:val="center"/>
+        </w:trPr>
+        <w:tc>
+          <w:tcPr>
+            <w:tcW w:w="2214" w:type="dxa"/>
+            <w:vAlign w:val="center"/>
+          </w:tcPr>
+          <w:p>
+            <w:pPr>
+              <w:rPr>
+                <w:rFonts w:ascii="Helvetica" w:hAnsi="Helvetica" w:cs="Helvetica"/>
+              </w:rPr>
+            </w:pPr>
+            <w:r>
+              <w:rPr>
+                <w:rFonts w:ascii="Helvetica" w:hAnsi="Helvetica" w:cs="Helvetica"/>
+              </w:rPr>
+              <w:t>Toni_Blair</w:t>
+            </w:r>
+          </w:p>
+        </w:tc>
+        <w:tc>
+          <w:tcPr>
+            <w:tcW w:w="3150" w:type="dxa"/>
+            <w:vAlign w:val="center"/>
+          </w:tcPr>
+          <w:p>
+            <w:pPr>
+              <w:rPr>
+                <w:rFonts w:ascii="Helvetica" w:hAnsi="Helvetica" w:cs="Helvetica"/>
+              </w:rPr>
+            </w:pPr>
+            <w:r>
+              <w:rPr>
+                <w:rFonts w:ascii="Helvetica" w:hAnsi="Helvetica" w:cs="Helvetica"/>
+              </w:rPr>
+              <w:t>Politics and government biographies</w:t>
+            </w:r>
+          </w:p>
+        </w:tc>
+        <w:tc>
+          <w:tcPr>
+            <w:tcW w:w="1608" w:type="dxa"/>
+            <w:vAlign w:val="center"/>
+          </w:tcPr>
+          <w:p>
+            <w:pPr>
+              <w:rPr>
+                <w:rFonts w:ascii="Helvetica" w:hAnsi="Helvetica" w:cs="Helvetica"/>
+              </w:rPr>
+            </w:pPr>
+            <w:r>
+              <w:rPr>
+                <w:rFonts w:ascii="Helvetica" w:hAnsi="Helvetica" w:cs="Helvetica"/>
+              </w:rPr>
+              <w:t>(5.485e-06)</w:t>
+            </w:r>
+          </w:p>
+        </w:tc>
+        <w:tc>
+          <w:tcPr>
+            <w:tcW w:w="1884" w:type="dxa"/>
+            <w:vAlign w:val="center"/>
+          </w:tcPr>
+          <w:p>
+            <w:pPr>
+              <w:rPr>
+                <w:rFonts w:ascii="Helvetica" w:hAnsi="Helvetica" w:cs="Helvetica"/>
+              </w:rPr>
+            </w:pPr>
+            <w:r>
+              <w:rPr>
+                <w:rFonts w:ascii="Helvetica" w:hAnsi="Helvetica" w:cs="Helvetica"/>
+              </w:rPr>
+              <w:t xml:space="preserve"> 0.537</w:t>
+            </w:r>
+          </w:p>
+        </w:tc>
+      </w:tr>
+      <w:tr>
+        <w:trPr>
+          <w:jc w:val="center"/>
+        </w:trPr>
+        <w:tc>
+          <w:tcPr>
+            <w:tcW w:w="2214" w:type="dxa"/>
+            <w:vAlign w:val="center"/>
+          </w:tcPr>
+          <w:p>
+            <w:pPr>
+              <w:rPr>
+                <w:rFonts w:ascii="Helvetica" w:hAnsi="Helvetica" w:cs="Helvetica"/>
+              </w:rPr>
+            </w:pPr>
+            <w:r>
+              <w:rPr>
+                <w:rFonts w:ascii="Helvetica" w:hAnsi="Helvetica" w:cs="Helvetica"/>
+              </w:rPr>
+              <w:t>Napoleon</w:t>
+            </w:r>
+          </w:p>
+        </w:tc>
+        <w:tc>
+          <w:tcPr>
+            <w:tcW w:w="3150" w:type="dxa"/>
+            <w:vAlign w:val="center"/>
+          </w:tcPr>
+          <w:p>
+            <w:pPr>
+              <w:rPr>
+                <w:rFonts w:ascii="Helvetica" w:hAnsi="Helvetica" w:cs="Helvetica"/>
+              </w:rPr>
+            </w:pPr>
+            <w:r>
+              <w:rPr>
+                <w:rFonts w:ascii="Helvetica" w:hAnsi="Helvetica" w:cs="Helvetica"/>
+              </w:rPr>
+              <w:t>Warfare biographies</w:t>
+            </w:r>
+          </w:p>
+        </w:tc>
+        <w:tc>
+          <w:tcPr>
+            <w:tcW w:w="1608" w:type="dxa"/>
+            <w:vAlign w:val="center"/>
+          </w:tcPr>
+          <w:p>
+            <w:pPr>
+              <w:rPr>
+                <w:rFonts w:ascii="Helvetica" w:hAnsi="Helvetica" w:cs="Helvetica"/>
+              </w:rPr>
+            </w:pPr>
+            <w:r>
+              <w:rPr>
+                <w:rFonts w:ascii="Helvetica" w:hAnsi="Helvetica" w:cs="Helvetica"/>
+              </w:rPr>
+              <w:t>(5.296e-06)</w:t>
+            </w:r>
+          </w:p>
+        </w:tc>
+        <w:tc>
+          <w:tcPr>
+            <w:tcW w:w="1884" w:type="dxa"/>
+            <w:vAlign w:val="center"/>
+          </w:tcPr>
+          <w:p>
+            <w:pPr>
+              <w:rPr>
+                <w:rFonts w:ascii="Helvetica" w:hAnsi="Helvetica" w:cs="Helvetica"/>
+              </w:rPr>
+            </w:pPr>
+            <w:r>
+              <w:rPr>
+                <w:rFonts w:ascii="Helvetica" w:hAnsi="Helvetica" w:cs="Helvetica"/>
+              </w:rPr>
+              <w:t xml:space="preserve"> 0.625</w:t>
+            </w:r>
+          </w:p>
+        </w:tc>
+      </w:tr>
+      <w:tr>
+        <w:trPr>
+          <w:jc w:val="center"/>
+        </w:trPr>
+        <w:tc>
+          <w:tcPr>
+            <w:tcW w:w="2214" w:type="dxa"/>
+            <w:vAlign w:val="center"/>
+          </w:tcPr>
+          <w:p>
+            <w:pPr>
+              <w:rPr>
+                <w:rFonts w:ascii="Helvetica" w:hAnsi="Helvetica" w:cs="Helvetica"/>
+              </w:rPr>
+            </w:pPr>
+            <w:r>
+              <w:rPr>
+                <w:rFonts w:ascii="Helvetica" w:hAnsi="Helvetica" w:cs="Helvetica"/>
+              </w:rPr>
+              <w:t>O._J._Simpson</w:t>
+            </w:r>
+          </w:p>
+        </w:tc>
+        <w:tc>
+          <w:tcPr>
+            <w:tcW w:w="3150" w:type="dxa"/>
+            <w:vAlign w:val="center"/>
+          </w:tcPr>
+          <w:p>
+            <w:pPr>
+              <w:rPr>
+                <w:rFonts w:ascii="Helvetica" w:hAnsi="Helvetica" w:cs="Helvetica"/>
+              </w:rPr>
+            </w:pPr>
+            <w:r>
+              <w:rPr>
+                <w:rFonts w:ascii="Helvetica" w:hAnsi="Helvetica" w:cs="Helvetica"/>
+              </w:rPr>
+              <w:t>Sport and recreation biographies</w:t>
+            </w:r>
+          </w:p>
+        </w:tc>
+        <w:tc>
+          <w:tcPr>
+            <w:tcW w:w="1608" w:type="dxa"/>
+            <w:vAlign w:val="center"/>
+          </w:tcPr>
+          <w:p>
+            <w:pPr>
+              <w:rPr>
+                <w:rFonts w:ascii="Helvetica" w:hAnsi="Helvetica" w:cs="Helvetica"/>
+              </w:rPr>
+            </w:pPr>
+            <w:r>
+              <w:rPr>
+                <w:rFonts w:ascii="Helvetica" w:hAnsi="Helvetica" w:cs="Helvetica"/>
+              </w:rPr>
+              <w:t>(6.115e-06)</w:t>
+            </w:r>
+          </w:p>
+        </w:tc>
+        <w:tc>
+          <w:tcPr>
+            <w:tcW w:w="1884" w:type="dxa"/>
+            <w:vAlign w:val="center"/>
+          </w:tcPr>
+          <w:p>
+            <w:pPr>
+              <w:rPr>
+                <w:rFonts w:ascii="Helvetica" w:hAnsi="Helvetica" w:cs="Helvetica"/>
+              </w:rPr>
+            </w:pPr>
+            <w:r>
+              <w:rPr>
+                <w:rFonts w:ascii="Helvetica" w:hAnsi="Helvetica" w:cs="Helvetica"/>
+              </w:rPr>
+              <w:t xml:space="preserve"> 0.683</w:t>
+            </w:r>
+          </w:p>
+        </w:tc>
+      </w:tr>
+    </w:tbl>
+    <w:p>
+      <w:pPr>
+        <w:rPr>
+          <w:rFonts w:ascii="Helvetica" w:hAnsi="Helvetica" w:cs="Helvetica"/>
+        </w:rPr>
+      </w:pPr>
+    </w:p>
+    <w:p>
+      <w:pPr>
+        <w:rPr>
+          <w:rFonts w:ascii="Helvetica" w:hAnsi="Helvetica" w:cs="Helvetica"/>
+          <w:b/>
+        </w:rPr>
+      </w:pPr>
+      <w:r>
+        <w:rPr>
+          <w:rFonts w:ascii="Helvetica" w:hAnsi="Helvetica" w:cs="Helvetica"/>
+          <w:b/>
+        </w:rPr>
+        <w:t xml:space="preserve">Using </w:t>
+      </w:r>
+      <w:r>
+        <w:rPr>
+          <w:rFonts w:ascii="Helvetica" w:hAnsi="Helvetica" w:cs="Helvetica"/>
+          <w:b/>
+        </w:rPr>
+        <w:t xml:space="preserve">POS </w:t>
+      </w:r>
+      <w:r>
+        <w:rPr>
+          <w:rFonts w:ascii="Helvetica" w:hAnsi="Helvetica" w:cs="Helvetica"/>
+          <w:b/>
+        </w:rPr>
+        <w:t>cleaner</w:t>
+      </w:r>
+    </w:p>
+    <w:p>
+      <w:pPr>
+        <w:rPr>
+          <w:rFonts w:ascii="Helvetica" w:hAnsi="Helvetica" w:cs="Helvetica"/>
+        </w:rPr>
+      </w:pPr>
+      <w:r>
+        <w:rPr>
+          <w:rFonts w:ascii="Helvetica" w:hAnsi="Helvetica" w:cs="Helvetica"/>
+        </w:rPr>
+        <w:t>T</w:t>
+      </w:r>
+      <w:r>
+        <w:rPr>
+          <w:rFonts w:ascii="Helvetica" w:hAnsi="Helvetica" w:cs="Helvetica"/>
+        </w:rPr>
+        <w:t>ime to compute</w:t>
+      </w:r>
+      <w:r>
+        <w:rPr>
+          <w:rFonts w:ascii="Helvetica" w:hAnsi="Helvetica" w:cs="Helvetica"/>
+        </w:rPr>
+        <w:t xml:space="preserve"> TF-IDF for entire corpus</w:t>
+      </w:r>
+      <w:r>
+        <w:rPr>
+          <w:rFonts w:ascii="Helvetica" w:hAnsi="Helvetica" w:cs="Helvetica"/>
+        </w:rPr>
+        <w:t>: 3.45548892021</w:t>
+      </w:r>
+    </w:p>
+    <w:p>
+      <w:pPr>
+        <w:rPr>
+          <w:rFonts w:ascii="Helvetica" w:hAnsi="Helvetica" w:cs="Helvetica"/>
+        </w:rPr>
+      </w:pPr>
+    </w:p>
+    <w:tbl>
+      <w:tblPr>
+        <w:tblStyle w:val="TableGrid"/>
+        <w:tblW w:w="9092" w:type="dxa"/>
+        <w:tblLook w:val="04A0" w:firstRow="1" w:lastRow="0" w:firstColumn="1" w:lastColumn="0" w:noHBand="0" w:noVBand="1"/>
+      </w:tblPr>
+      <w:tblGrid>
+        <w:gridCol w:w="2075"/>
+        <w:gridCol w:w="4004"/>
+        <w:gridCol w:w="1608"/>
+        <w:gridCol w:w="1405"/>
+      </w:tblGrid>
+      <w:tr>
+        <w:tc>
+          <w:tcPr>
+            <w:tcW w:w="2075" w:type="dxa"/>
+            <w:vAlign w:val="center"/>
+          </w:tcPr>
+          <w:p>
+            <w:pPr>
+              <w:rPr>
+                <w:rFonts w:ascii="Helvetica" w:hAnsi="Helvetica" w:cs="Helvetica"/>
+              </w:rPr>
+            </w:pPr>
+            <w:r>
+              <w:rPr>
+                <w:rFonts w:ascii="Helvetica" w:hAnsi="Helvetica" w:cs="Helvetica"/>
+                <w:b/>
+              </w:rPr>
+              <w:t>Article</w:t>
+            </w:r>
+          </w:p>
+        </w:tc>
+        <w:tc>
+          <w:tcPr>
+            <w:tcW w:w="4004" w:type="dxa"/>
+            <w:vAlign w:val="center"/>
+          </w:tcPr>
+          <w:p>
+            <w:pPr>
+              <w:rPr>
+                <w:rFonts w:ascii="Helvetica" w:hAnsi="Helvetica" w:cs="Helvetica"/>
+              </w:rPr>
+            </w:pPr>
+            <w:r>
+              <w:rPr>
+                <w:rFonts w:ascii="Helvetica" w:hAnsi="Helvetica" w:cs="Helvetica"/>
+                <w:b/>
+              </w:rPr>
+              <w:t>Suggested Category</w:t>
+            </w:r>
+          </w:p>
+        </w:tc>
+        <w:tc>
+          <w:tcPr>
+            <w:tcW w:w="1608" w:type="dxa"/>
+            <w:vAlign w:val="center"/>
+          </w:tcPr>
+          <w:p>
+            <w:pPr>
+              <w:rPr>
+                <w:rFonts w:ascii="Helvetica" w:hAnsi="Helvetica" w:cs="Helvetica"/>
+              </w:rPr>
+            </w:pPr>
+            <w:r>
+              <w:rPr>
+                <w:rFonts w:ascii="Helvetica" w:hAnsi="Helvetica" w:cs="Helvetica"/>
+                <w:b/>
+              </w:rPr>
+              <w:t>Sim Score</w:t>
+            </w:r>
+          </w:p>
+        </w:tc>
+        <w:tc>
+          <w:tcPr>
+            <w:tcW w:w="1405" w:type="dxa"/>
+            <w:vAlign w:val="center"/>
+          </w:tcPr>
+          <w:p>
+            <w:pPr>
+              <w:rPr>
+                <w:rFonts w:ascii="Helvetica" w:hAnsi="Helvetica" w:cs="Helvetica"/>
+              </w:rPr>
+            </w:pPr>
+            <w:r>
+              <w:rPr>
+                <w:rFonts w:ascii="Helvetica" w:hAnsi="Helvetica" w:cs="Helvetica"/>
+                <w:b/>
+              </w:rPr>
+              <w:t>Elapsed time</w:t>
+            </w:r>
+          </w:p>
+        </w:tc>
+      </w:tr>
+      <w:tr>
+        <w:tc>
+          <w:tcPr>
+            <w:tcW w:w="2075" w:type="dxa"/>
+            <w:shd w:val="clear" w:color="auto" w:fill="D6E3BC" w:themeFill="accent3" w:themeFillTint="66"/>
+          </w:tcPr>
+          <w:p>
+            <w:pPr>
+              <w:rPr>
+                <w:rFonts w:ascii="Helvetica" w:hAnsi="Helvetica" w:cs="Helvetica"/>
+              </w:rPr>
+            </w:pPr>
+            <w:r>
+              <w:rPr>
+                <w:rFonts w:ascii="Helvetica" w:hAnsi="Helvetica" w:cs="Helvetica"/>
+              </w:rPr>
+              <w:t>Cillian_Murphy</w:t>
+            </w:r>
+          </w:p>
+        </w:tc>
+        <w:tc>
+          <w:tcPr>
+            <w:tcW w:w="4004" w:type="dxa"/>
+            <w:shd w:val="clear" w:color="auto" w:fill="D6E3BC" w:themeFill="accent3" w:themeFillTint="66"/>
+          </w:tcPr>
+          <w:p>
+            <w:pPr>
+              <w:rPr>
+                <w:rFonts w:ascii="Helvetica" w:hAnsi="Helvetica" w:cs="Helvetica"/>
+              </w:rPr>
+            </w:pPr>
+            <w:r>
+              <w:rPr>
+                <w:rFonts w:ascii="Helvetica" w:hAnsi="Helvetica" w:cs="Helvetica"/>
+              </w:rPr>
+              <w:t>Media biographies</w:t>
+            </w:r>
+          </w:p>
+        </w:tc>
+        <w:tc>
+          <w:tcPr>
+            <w:tcW w:w="1608" w:type="dxa"/>
+            <w:shd w:val="clear" w:color="auto" w:fill="D6E3BC" w:themeFill="accent3" w:themeFillTint="66"/>
+          </w:tcPr>
+          <w:p>
+            <w:pPr>
+              <w:rPr>
+                <w:rFonts w:ascii="Helvetica" w:hAnsi="Helvetica" w:cs="Helvetica"/>
+              </w:rPr>
+            </w:pPr>
+            <w:r>
+              <w:rPr>
+                <w:rFonts w:ascii="Helvetica" w:hAnsi="Helvetica" w:cs="Helvetica"/>
+              </w:rPr>
+              <w:t>(2.029e-05)</w:t>
+            </w:r>
+          </w:p>
+        </w:tc>
+        <w:tc>
+          <w:tcPr>
+            <w:tcW w:w="1405" w:type="dxa"/>
+            <w:shd w:val="clear" w:color="auto" w:fill="D6E3BC" w:themeFill="accent3" w:themeFillTint="66"/>
+          </w:tcPr>
+          <w:p>
+            <w:pPr>
+              <w:rPr>
+                <w:rFonts w:ascii="Helvetica" w:hAnsi="Helvetica" w:cs="Helvetica"/>
+              </w:rPr>
+            </w:pPr>
+            <w:r>
+              <w:rPr>
+                <w:rFonts w:ascii="Helvetica" w:hAnsi="Helvetica" w:cs="Helvetica"/>
+              </w:rPr>
+              <w:t xml:space="preserve"> 8.339</w:t>
+            </w:r>
+          </w:p>
+        </w:tc>
+      </w:tr>
+      <w:tr>
+        <w:tc>
+          <w:tcPr>
+            <w:tcW w:w="2075" w:type="dxa"/>
+            <w:shd w:val="clear" w:color="auto" w:fill="D6E3BC" w:themeFill="accent3" w:themeFillTint="66"/>
+          </w:tcPr>
+          <w:p>
+            <w:pPr>
+              <w:rPr>
+                <w:rFonts w:ascii="Helvetica" w:hAnsi="Helvetica" w:cs="Helvetica"/>
+              </w:rPr>
+            </w:pPr>
+            <w:r>
+              <w:rPr>
+                <w:rFonts w:ascii="Helvetica" w:hAnsi="Helvetica" w:cs="Helvetica"/>
+              </w:rPr>
+              <w:t>AC_DC</w:t>
+            </w:r>
+          </w:p>
+        </w:tc>
+        <w:tc>
+          <w:tcPr>
+            <w:tcW w:w="4004" w:type="dxa"/>
+            <w:shd w:val="clear" w:color="auto" w:fill="D6E3BC" w:themeFill="accent3" w:themeFillTint="66"/>
+          </w:tcPr>
+          <w:p>
+            <w:pPr>
+              <w:rPr>
+                <w:rFonts w:ascii="Helvetica" w:hAnsi="Helvetica" w:cs="Helvetica"/>
+              </w:rPr>
+            </w:pPr>
+            <w:r>
+              <w:rPr>
+                <w:rFonts w:ascii="Helvetica" w:hAnsi="Helvetica" w:cs="Helvetica"/>
+              </w:rPr>
+              <w:t>Music biographies</w:t>
+            </w:r>
+          </w:p>
+        </w:tc>
+        <w:tc>
+          <w:tcPr>
+            <w:tcW w:w="1608" w:type="dxa"/>
+            <w:shd w:val="clear" w:color="auto" w:fill="D6E3BC" w:themeFill="accent3" w:themeFillTint="66"/>
+          </w:tcPr>
+          <w:p>
+            <w:pPr>
+              <w:rPr>
+                <w:rFonts w:ascii="Helvetica" w:hAnsi="Helvetica" w:cs="Helvetica"/>
+              </w:rPr>
+            </w:pPr>
+            <w:r>
+              <w:rPr>
+                <w:rFonts w:ascii="Helvetica" w:hAnsi="Helvetica" w:cs="Helvetica"/>
+              </w:rPr>
+              <w:t>(4.024e-05)</w:t>
+            </w:r>
+          </w:p>
+        </w:tc>
+        <w:tc>
+          <w:tcPr>
+            <w:tcW w:w="1405" w:type="dxa"/>
+            <w:shd w:val="clear" w:color="auto" w:fill="D6E3BC" w:themeFill="accent3" w:themeFillTint="66"/>
+          </w:tcPr>
+          <w:p>
+            <w:pPr>
+              <w:rPr>
+                <w:rFonts w:ascii="Helvetica" w:hAnsi="Helvetica" w:cs="Helvetica"/>
+              </w:rPr>
+            </w:pPr>
+            <w:r>
+              <w:rPr>
+                <w:rFonts w:ascii="Helvetica" w:hAnsi="Helvetica" w:cs="Helvetica"/>
+              </w:rPr>
+              <w:t xml:space="preserve"> 16.478</w:t>
+            </w:r>
+          </w:p>
+        </w:tc>
+      </w:tr>
+      <w:tr>
+        <w:tc>
+          <w:tcPr>
+            <w:tcW w:w="2075" w:type="dxa"/>
+            <w:shd w:val="clear" w:color="auto" w:fill="D6E3BC" w:themeFill="accent3" w:themeFillTint="66"/>
+          </w:tcPr>
+          <w:p>
+            <w:pPr>
+              <w:rPr>
+                <w:rFonts w:ascii="Helvetica" w:hAnsi="Helvetica" w:cs="Helvetica"/>
+              </w:rPr>
+            </w:pPr>
+            <w:r>
+              <w:rPr>
+                <w:rFonts w:ascii="Helvetica" w:hAnsi="Helvetica" w:cs="Helvetica"/>
+              </w:rPr>
+              <w:t>Anton_Chekhov</w:t>
+            </w:r>
+          </w:p>
+        </w:tc>
+        <w:tc>
+          <w:tcPr>
+            <w:tcW w:w="4004" w:type="dxa"/>
+            <w:shd w:val="clear" w:color="auto" w:fill="D6E3BC" w:themeFill="accent3" w:themeFillTint="66"/>
+          </w:tcPr>
+          <w:p>
+            <w:pPr>
+              <w:rPr>
+                <w:rFonts w:ascii="Helvetica" w:hAnsi="Helvetica" w:cs="Helvetica"/>
+              </w:rPr>
+            </w:pPr>
+            <w:r>
+              <w:rPr>
+                <w:rFonts w:ascii="Helvetica" w:hAnsi="Helvetica" w:cs="Helvetica"/>
+              </w:rPr>
+              <w:t>Literature and theatre biographies</w:t>
+            </w:r>
+          </w:p>
+        </w:tc>
+        <w:tc>
+          <w:tcPr>
+            <w:tcW w:w="1608" w:type="dxa"/>
+            <w:shd w:val="clear" w:color="auto" w:fill="D6E3BC" w:themeFill="accent3" w:themeFillTint="66"/>
+          </w:tcPr>
+          <w:p>
+            <w:pPr>
+              <w:rPr>
+                <w:rFonts w:ascii="Helvetica" w:hAnsi="Helvetica" w:cs="Helvetica"/>
+              </w:rPr>
+            </w:pPr>
+            <w:r>
+              <w:rPr>
+                <w:rFonts w:ascii="Helvetica" w:hAnsi="Helvetica" w:cs="Helvetica"/>
+              </w:rPr>
+              <w:t>(9.143e-06)</w:t>
+            </w:r>
+          </w:p>
+        </w:tc>
+        <w:tc>
+          <w:tcPr>
+            <w:tcW w:w="1405" w:type="dxa"/>
+            <w:shd w:val="clear" w:color="auto" w:fill="D6E3BC" w:themeFill="accent3" w:themeFillTint="66"/>
+          </w:tcPr>
+          <w:p>
+            <w:pPr>
+              <w:rPr>
+                <w:rFonts w:ascii="Helvetica" w:hAnsi="Helvetica" w:cs="Helvetica"/>
+              </w:rPr>
+            </w:pPr>
+            <w:r>
+              <w:rPr>
+                <w:rFonts w:ascii="Helvetica" w:hAnsi="Helvetica" w:cs="Helvetica"/>
+              </w:rPr>
+              <w:t xml:space="preserve"> 21.421</w:t>
+            </w:r>
+          </w:p>
+        </w:tc>
+      </w:tr>
+      <w:tr>
+        <w:tc>
+          <w:tcPr>
+            <w:tcW w:w="2075" w:type="dxa"/>
+            <w:shd w:val="clear" w:color="auto" w:fill="D6E3BC" w:themeFill="accent3" w:themeFillTint="66"/>
+          </w:tcPr>
+          <w:p>
+            <w:pPr>
+              <w:rPr>
+                <w:rFonts w:ascii="Helvetica" w:hAnsi="Helvetica" w:cs="Helvetica"/>
+              </w:rPr>
+            </w:pPr>
+            <w:r>
+              <w:rPr>
+                <w:rFonts w:ascii="Helvetica" w:hAnsi="Helvetica" w:cs="Helvetica"/>
+              </w:rPr>
+              <w:t>Tim_Duncan</w:t>
+            </w:r>
+          </w:p>
+        </w:tc>
+        <w:tc>
+          <w:tcPr>
+            <w:tcW w:w="4004" w:type="dxa"/>
+            <w:shd w:val="clear" w:color="auto" w:fill="D6E3BC" w:themeFill="accent3" w:themeFillTint="66"/>
+          </w:tcPr>
+          <w:p>
+            <w:pPr>
+              <w:rPr>
+                <w:rFonts w:ascii="Helvetica" w:hAnsi="Helvetica" w:cs="Helvetica"/>
+              </w:rPr>
+            </w:pPr>
+            <w:r>
+              <w:rPr>
+                <w:rFonts w:ascii="Helvetica" w:hAnsi="Helvetica" w:cs="Helvetica"/>
+              </w:rPr>
+              <w:t>Sport and recreation biographies</w:t>
+            </w:r>
+          </w:p>
+        </w:tc>
+        <w:tc>
+          <w:tcPr>
+            <w:tcW w:w="1608" w:type="dxa"/>
+            <w:shd w:val="clear" w:color="auto" w:fill="D6E3BC" w:themeFill="accent3" w:themeFillTint="66"/>
+          </w:tcPr>
+          <w:p>
+            <w:pPr>
+              <w:rPr>
+                <w:rFonts w:ascii="Helvetica" w:hAnsi="Helvetica" w:cs="Helvetica"/>
+              </w:rPr>
+            </w:pPr>
+            <w:r>
+              <w:rPr>
+                <w:rFonts w:ascii="Helvetica" w:hAnsi="Helvetica" w:cs="Helvetica"/>
+              </w:rPr>
+              <w:t>(5.567e-05)</w:t>
+            </w:r>
+          </w:p>
+        </w:tc>
+        <w:tc>
+          <w:tcPr>
+            <w:tcW w:w="1405" w:type="dxa"/>
+            <w:shd w:val="clear" w:color="auto" w:fill="D6E3BC" w:themeFill="accent3" w:themeFillTint="66"/>
+          </w:tcPr>
+          <w:p>
+            <w:pPr>
+              <w:rPr>
+                <w:rFonts w:ascii="Helvetica" w:hAnsi="Helvetica" w:cs="Helvetica"/>
+              </w:rPr>
+            </w:pPr>
+            <w:r>
+              <w:rPr>
+                <w:rFonts w:ascii="Helvetica" w:hAnsi="Helvetica" w:cs="Helvetica"/>
+              </w:rPr>
+              <w:t xml:space="preserve"> 31.222</w:t>
+            </w:r>
+          </w:p>
+        </w:tc>
+      </w:tr>
+      <w:tr>
+        <w:tc>
+          <w:tcPr>
+            <w:tcW w:w="2075" w:type="dxa"/>
+          </w:tcPr>
+          <w:p>
+            <w:pPr>
+              <w:rPr>
+                <w:rFonts w:ascii="Helvetica" w:hAnsi="Helvetica" w:cs="Helvetica"/>
+              </w:rPr>
+            </w:pPr>
+            <w:r>
+              <w:rPr>
+                <w:rFonts w:ascii="Helvetica" w:hAnsi="Helvetica" w:cs="Helvetica"/>
+              </w:rPr>
+              <w:t>Tiger_Woods</w:t>
+            </w:r>
+          </w:p>
+        </w:tc>
+        <w:tc>
+          <w:tcPr>
+            <w:tcW w:w="4004" w:type="dxa"/>
+          </w:tcPr>
+          <w:p>
+            <w:pPr>
+              <w:rPr>
+                <w:rFonts w:ascii="Helvetica" w:hAnsi="Helvetica" w:cs="Helvetica"/>
+              </w:rPr>
+            </w:pPr>
+            <w:r>
+              <w:rPr>
+                <w:rFonts w:ascii="Helvetica" w:hAnsi="Helvetica" w:cs="Helvetica"/>
+              </w:rPr>
+              <w:t>Sport and recreation biographies</w:t>
+            </w:r>
+          </w:p>
+        </w:tc>
+        <w:tc>
+          <w:tcPr>
+            <w:tcW w:w="1608" w:type="dxa"/>
+          </w:tcPr>
+          <w:p>
+            <w:pPr>
+              <w:rPr>
+                <w:rFonts w:ascii="Helvetica" w:hAnsi="Helvetica" w:cs="Helvetica"/>
+              </w:rPr>
+            </w:pPr>
+            <w:r>
+              <w:rPr>
+                <w:rFonts w:ascii="Helvetica" w:hAnsi="Helvetica" w:cs="Helvetica"/>
+              </w:rPr>
+              <w:t>(1.729e-05)</w:t>
+            </w:r>
+          </w:p>
+        </w:tc>
+        <w:tc>
+          <w:tcPr>
+            <w:tcW w:w="1405" w:type="dxa"/>
+          </w:tcPr>
+          <w:p>
+            <w:pPr>
+              <w:rPr>
+                <w:rFonts w:ascii="Helvetica" w:hAnsi="Helvetica" w:cs="Helvetica"/>
+              </w:rPr>
+            </w:pPr>
+            <w:r>
+              <w:rPr>
+                <w:rFonts w:ascii="Helvetica" w:hAnsi="Helvetica" w:cs="Helvetica"/>
+              </w:rPr>
+              <w:t xml:space="preserve"> 41.500</w:t>
+            </w:r>
+          </w:p>
+        </w:tc>
+      </w:tr>
+      <w:tr>
+        <w:tc>
+          <w:tcPr>
+            <w:tcW w:w="2075" w:type="dxa"/>
+          </w:tcPr>
+          <w:p>
+            <w:pPr>
+              <w:rPr>
+                <w:rFonts w:ascii="Helvetica" w:hAnsi="Helvetica" w:cs="Helvetica"/>
+              </w:rPr>
+            </w:pPr>
+            <w:r>
+              <w:rPr>
+                <w:rFonts w:ascii="Helvetica" w:hAnsi="Helvetica" w:cs="Helvetica"/>
+              </w:rPr>
+              <w:t>Karl_Marx</w:t>
+            </w:r>
+          </w:p>
+        </w:tc>
+        <w:tc>
+          <w:tcPr>
+            <w:tcW w:w="4004" w:type="dxa"/>
+          </w:tcPr>
+          <w:p>
+            <w:pPr>
+              <w:rPr>
+                <w:rFonts w:ascii="Helvetica" w:hAnsi="Helvetica" w:cs="Helvetica"/>
+              </w:rPr>
+            </w:pPr>
+            <w:r>
+              <w:rPr>
+                <w:rFonts w:ascii="Helvetica" w:hAnsi="Helvetica" w:cs="Helvetica"/>
+              </w:rPr>
+              <w:t>Literature and theatre biographies</w:t>
+            </w:r>
+          </w:p>
+        </w:tc>
+        <w:tc>
+          <w:tcPr>
+            <w:tcW w:w="1608" w:type="dxa"/>
+          </w:tcPr>
+          <w:p>
+            <w:pPr>
+              <w:rPr>
+                <w:rFonts w:ascii="Helvetica" w:hAnsi="Helvetica" w:cs="Helvetica"/>
+              </w:rPr>
+            </w:pPr>
+            <w:r>
+              <w:rPr>
+                <w:rFonts w:ascii="Helvetica" w:hAnsi="Helvetica" w:cs="Helvetica"/>
+              </w:rPr>
+              <w:t>(5.819e-06)</w:t>
+            </w:r>
+          </w:p>
+        </w:tc>
+        <w:tc>
+          <w:tcPr>
+            <w:tcW w:w="1405" w:type="dxa"/>
+          </w:tcPr>
+          <w:p>
+            <w:pPr>
+              <w:rPr>
+                <w:rFonts w:ascii="Helvetica" w:hAnsi="Helvetica" w:cs="Helvetica"/>
+              </w:rPr>
+            </w:pPr>
+            <w:r>
+              <w:rPr>
+                <w:rFonts w:ascii="Helvetica" w:hAnsi="Helvetica" w:cs="Helvetica"/>
+              </w:rPr>
+              <w:t xml:space="preserve"> 54.521</w:t>
+            </w:r>
+          </w:p>
+        </w:tc>
+      </w:tr>
+      <w:tr>
+        <w:tc>
+          <w:tcPr>
+            <w:tcW w:w="2075" w:type="dxa"/>
+          </w:tcPr>
+          <w:p>
+            <w:pPr>
+              <w:rPr>
+                <w:rFonts w:ascii="Helvetica" w:hAnsi="Helvetica" w:cs="Helvetica"/>
+              </w:rPr>
+            </w:pPr>
+            <w:r>
+              <w:rPr>
+                <w:rFonts w:ascii="Helvetica" w:hAnsi="Helvetica" w:cs="Helvetica"/>
+              </w:rPr>
+              <w:t>Agatha_Christie</w:t>
+            </w:r>
+          </w:p>
+        </w:tc>
+        <w:tc>
+          <w:tcPr>
+            <w:tcW w:w="4004" w:type="dxa"/>
+          </w:tcPr>
+          <w:p>
+            <w:pPr>
+              <w:rPr>
+                <w:rFonts w:ascii="Helvetica" w:hAnsi="Helvetica" w:cs="Helvetica"/>
+              </w:rPr>
+            </w:pPr>
+            <w:r>
+              <w:rPr>
+                <w:rFonts w:ascii="Helvetica" w:hAnsi="Helvetica" w:cs="Helvetica"/>
+              </w:rPr>
+              <w:t>Media biographies</w:t>
+            </w:r>
+          </w:p>
+        </w:tc>
+        <w:tc>
+          <w:tcPr>
+            <w:tcW w:w="1608" w:type="dxa"/>
+          </w:tcPr>
+          <w:p>
+            <w:pPr>
+              <w:rPr>
+                <w:rFonts w:ascii="Helvetica" w:hAnsi="Helvetica" w:cs="Helvetica"/>
+              </w:rPr>
+            </w:pPr>
+            <w:r>
+              <w:rPr>
+                <w:rFonts w:ascii="Helvetica" w:hAnsi="Helvetica" w:cs="Helvetica"/>
+              </w:rPr>
+              <w:t>(8.413e-06)</w:t>
+            </w:r>
+          </w:p>
+        </w:tc>
+        <w:tc>
+          <w:tcPr>
+            <w:tcW w:w="1405" w:type="dxa"/>
+          </w:tcPr>
+          <w:p>
+            <w:pPr>
+              <w:rPr>
+                <w:rFonts w:ascii="Helvetica" w:hAnsi="Helvetica" w:cs="Helvetica"/>
+              </w:rPr>
+            </w:pPr>
+            <w:r>
+              <w:rPr>
+                <w:rFonts w:ascii="Helvetica" w:hAnsi="Helvetica" w:cs="Helvetica"/>
+              </w:rPr>
+              <w:t xml:space="preserve"> 63.898</w:t>
+            </w:r>
+          </w:p>
+        </w:tc>
+      </w:tr>
+      <w:tr>
+        <w:tc>
+          <w:tcPr>
+            <w:tcW w:w="2075" w:type="dxa"/>
+          </w:tcPr>
+          <w:p>
+            <w:pPr>
+              <w:rPr>
+                <w:rFonts w:ascii="Helvetica" w:hAnsi="Helvetica" w:cs="Helvetica"/>
+              </w:rPr>
+            </w:pPr>
+            <w:r>
+              <w:rPr>
+                <w:rFonts w:ascii="Helvetica" w:hAnsi="Helvetica" w:cs="Helvetica"/>
+              </w:rPr>
+              <w:t>Toni_Blair</w:t>
+            </w:r>
+          </w:p>
+        </w:tc>
+        <w:tc>
+          <w:tcPr>
+            <w:tcW w:w="4004" w:type="dxa"/>
+          </w:tcPr>
+          <w:p>
+            <w:pPr>
+              <w:rPr>
+                <w:rFonts w:ascii="Helvetica" w:hAnsi="Helvetica" w:cs="Helvetica"/>
+              </w:rPr>
+            </w:pPr>
+            <w:r>
+              <w:rPr>
+                <w:rFonts w:ascii="Helvetica" w:hAnsi="Helvetica" w:cs="Helvetica"/>
+              </w:rPr>
+              <w:t>Politics and government biographies</w:t>
+            </w:r>
+          </w:p>
+        </w:tc>
+        <w:tc>
+          <w:tcPr>
+            <w:tcW w:w="1608" w:type="dxa"/>
+          </w:tcPr>
+          <w:p>
+            <w:pPr>
+              <w:rPr>
+                <w:rFonts w:ascii="Helvetica" w:hAnsi="Helvetica" w:cs="Helvetica"/>
+              </w:rPr>
+            </w:pPr>
+            <w:r>
+              <w:rPr>
+                <w:rFonts w:ascii="Helvetica" w:hAnsi="Helvetica" w:cs="Helvetica"/>
+              </w:rPr>
+              <w:t>(7.505e-06)</w:t>
+            </w:r>
+          </w:p>
+        </w:tc>
+        <w:tc>
+          <w:tcPr>
+            <w:tcW w:w="1405" w:type="dxa"/>
+          </w:tcPr>
+          <w:p>
+            <w:pPr>
+              <w:rPr>
+                <w:rFonts w:ascii="Helvetica" w:hAnsi="Helvetica" w:cs="Helvetica"/>
+              </w:rPr>
+            </w:pPr>
+            <w:r>
+              <w:rPr>
+                <w:rFonts w:ascii="Helvetica" w:hAnsi="Helvetica" w:cs="Helvetica"/>
+              </w:rPr>
+              <w:t xml:space="preserve"> 75.626</w:t>
+            </w:r>
+          </w:p>
+        </w:tc>
+      </w:tr>
+      <w:tr>
+        <w:tc>
+          <w:tcPr>
+            <w:tcW w:w="2075" w:type="dxa"/>
+          </w:tcPr>
+          <w:p>
+            <w:pPr>
+              <w:rPr>
+                <w:rFonts w:ascii="Helvetica" w:hAnsi="Helvetica" w:cs="Helvetica"/>
+              </w:rPr>
+            </w:pPr>
+            <w:r>
+              <w:rPr>
+                <w:rFonts w:ascii="Helvetica" w:hAnsi="Helvetica" w:cs="Helvetica"/>
+              </w:rPr>
+              <w:t>Napoleon</w:t>
+            </w:r>
+          </w:p>
+        </w:tc>
+        <w:tc>
+          <w:tcPr>
+            <w:tcW w:w="4004" w:type="dxa"/>
+          </w:tcPr>
+          <w:p>
+            <w:pPr>
+              <w:rPr>
+                <w:rFonts w:ascii="Helvetica" w:hAnsi="Helvetica" w:cs="Helvetica"/>
+              </w:rPr>
+            </w:pPr>
+            <w:r>
+              <w:rPr>
+                <w:rFonts w:ascii="Helvetica" w:hAnsi="Helvetica" w:cs="Helvetica"/>
+              </w:rPr>
+              <w:t>Warfare biographies</w:t>
+            </w:r>
+          </w:p>
+        </w:tc>
+        <w:tc>
+          <w:tcPr>
+            <w:tcW w:w="1608" w:type="dxa"/>
+          </w:tcPr>
+          <w:p>
+            <w:pPr>
+              <w:rPr>
+                <w:rFonts w:ascii="Helvetica" w:hAnsi="Helvetica" w:cs="Helvetica"/>
+              </w:rPr>
+            </w:pPr>
+            <w:r>
+              <w:rPr>
+                <w:rFonts w:ascii="Helvetica" w:hAnsi="Helvetica" w:cs="Helvetica"/>
+              </w:rPr>
+              <w:t>(6.540e-06)</w:t>
+            </w:r>
+          </w:p>
+        </w:tc>
+        <w:tc>
+          <w:tcPr>
+            <w:tcW w:w="1405" w:type="dxa"/>
+          </w:tcPr>
+          <w:p>
+            <w:pPr>
+              <w:rPr>
+                <w:rFonts w:ascii="Helvetica" w:hAnsi="Helvetica" w:cs="Helvetica"/>
+              </w:rPr>
+            </w:pPr>
+            <w:r>
+              <w:rPr>
+                <w:rFonts w:ascii="Helvetica" w:hAnsi="Helvetica" w:cs="Helvetica"/>
+              </w:rPr>
+              <w:t xml:space="preserve"> 93.386</w:t>
+            </w:r>
+          </w:p>
+        </w:tc>
+      </w:tr>
+      <w:tr>
+        <w:tc>
+          <w:tcPr>
+            <w:tcW w:w="2075" w:type="dxa"/>
+          </w:tcPr>
+          <w:p>
+            <w:pPr>
+              <w:rPr>
+                <w:rFonts w:ascii="Helvetica" w:hAnsi="Helvetica" w:cs="Helvetica"/>
+              </w:rPr>
+            </w:pPr>
+            <w:r>
+              <w:rPr>
+                <w:rFonts w:ascii="Helvetica" w:hAnsi="Helvetica" w:cs="Helvetica"/>
+              </w:rPr>
+              <w:t>O._J._Simpson</w:t>
+            </w:r>
+          </w:p>
+        </w:tc>
+        <w:tc>
+          <w:tcPr>
+            <w:tcW w:w="4004" w:type="dxa"/>
+          </w:tcPr>
+          <w:p>
+            <w:pPr>
+              <w:rPr>
+                <w:rFonts w:ascii="Helvetica" w:hAnsi="Helvetica" w:cs="Helvetica"/>
+              </w:rPr>
+            </w:pPr>
+            <w:r>
+              <w:rPr>
+                <w:rFonts w:ascii="Helvetica" w:hAnsi="Helvetica" w:cs="Helvetica"/>
+              </w:rPr>
+              <w:t>Sport and recreation biographies</w:t>
+            </w:r>
+          </w:p>
+        </w:tc>
+        <w:tc>
+          <w:tcPr>
+            <w:tcW w:w="1608" w:type="dxa"/>
+          </w:tcPr>
+          <w:p>
+            <w:pPr>
+              <w:rPr>
+                <w:rFonts w:ascii="Helvetica" w:hAnsi="Helvetica" w:cs="Helvetica"/>
+              </w:rPr>
+            </w:pPr>
+            <w:r>
+              <w:rPr>
+                <w:rFonts w:ascii="Helvetica" w:hAnsi="Helvetica" w:cs="Helvetica"/>
+              </w:rPr>
+              <w:t>(9.550e-06)</w:t>
+            </w:r>
+          </w:p>
+        </w:tc>
+        <w:tc>
+          <w:tcPr>
+            <w:tcW w:w="1405" w:type="dxa"/>
+          </w:tcPr>
+          <w:p>
+            <w:pPr>
+              <w:rPr>
+                <w:rFonts w:ascii="Helvetica" w:hAnsi="Helvetica" w:cs="Helvetica"/>
+              </w:rPr>
+            </w:pPr>
+            <w:r>
+              <w:rPr>
+                <w:rFonts w:ascii="Helvetica" w:hAnsi="Helvetica" w:cs="Helvetica"/>
+              </w:rPr>
+              <w:t xml:space="preserve"> 98.410</w:t>
+            </w:r>
+          </w:p>
+        </w:tc>
+      </w:tr>
+    </w:tbl>
+    <w:p>
+      <w:pPr>
+        <w:rPr>
+          <w:rFonts w:ascii="Helvetica" w:hAnsi="Helvetica" w:cs="Helvetica"/>
+        </w:rPr>
+      </w:pPr>
     </w:p>
     <w:sectPr>
       <w:pgSz w:w="12240" w:h="15840"/>
@@ -2640,6 +4785,95 @@
     </w:lvl>
   </w:abstractNum>
   <w:abstractNum w:abstractNumId="1">
+    <w:nsid w:val="483425C5"/>
+    <w:multiLevelType w:val="hybridMultilevel"/>
+    <w:tmpl w:val="49BACB62"/>
+    <w:lvl w:ilvl="0" w:tplc="0409000F">
+      <w:start w:val="1"/>
+      <w:numFmt w:val="decimal"/>
+      <w:lvlText w:val="%1."/>
+      <w:lvlJc w:val="left"/>
+      <w:pPr>
+        <w:ind w:left="720" w:hanging="360"/>
+      </w:pPr>
+      <w:rPr>
+        <w:rFonts w:hint="default"/>
+      </w:rPr>
+    </w:lvl>
+    <w:lvl w:ilvl="1" w:tplc="04090019" w:tentative="1">
+      <w:start w:val="1"/>
+      <w:numFmt w:val="lowerLetter"/>
+      <w:lvlText w:val="%2."/>
+      <w:lvlJc w:val="left"/>
+      <w:pPr>
+        <w:ind w:left="1440" w:hanging="360"/>
+      </w:pPr>
+    </w:lvl>
+    <w:lvl w:ilvl="2" w:tplc="0409001B" w:tentative="1">
+      <w:start w:val="1"/>
+      <w:numFmt w:val="lowerRoman"/>
+      <w:lvlText w:val="%3."/>
+      <w:lvlJc w:val="right"/>
+      <w:pPr>
+        <w:ind w:left="2160" w:hanging="180"/>
+      </w:pPr>
+    </w:lvl>
+    <w:lvl w:ilvl="3" w:tplc="0409000F" w:tentative="1">
+      <w:start w:val="1"/>
+      <w:numFmt w:val="decimal"/>
+      <w:lvlText w:val="%4."/>
+      <w:lvlJc w:val="left"/>
+      <w:pPr>
+        <w:ind w:left="2880" w:hanging="360"/>
+      </w:pPr>
+    </w:lvl>
+    <w:lvl w:ilvl="4" w:tplc="04090019" w:tentative="1">
+      <w:start w:val="1"/>
+      <w:numFmt w:val="lowerLetter"/>
+      <w:lvlText w:val="%5."/>
+      <w:lvlJc w:val="left"/>
+      <w:pPr>
+        <w:ind w:left="3600" w:hanging="360"/>
+      </w:pPr>
+    </w:lvl>
+    <w:lvl w:ilvl="5" w:tplc="0409001B" w:tentative="1">
+      <w:start w:val="1"/>
+      <w:numFmt w:val="lowerRoman"/>
+      <w:lvlText w:val="%6."/>
+      <w:lvlJc w:val="right"/>
+      <w:pPr>
+        <w:ind w:left="4320" w:hanging="180"/>
+      </w:pPr>
+    </w:lvl>
+    <w:lvl w:ilvl="6" w:tplc="0409000F" w:tentative="1">
+      <w:start w:val="1"/>
+      <w:numFmt w:val="decimal"/>
+      <w:lvlText w:val="%7."/>
+      <w:lvlJc w:val="left"/>
+      <w:pPr>
+        <w:ind w:left="5040" w:hanging="360"/>
+      </w:pPr>
+    </w:lvl>
+    <w:lvl w:ilvl="7" w:tplc="04090019" w:tentative="1">
+      <w:start w:val="1"/>
+      <w:numFmt w:val="lowerLetter"/>
+      <w:lvlText w:val="%8."/>
+      <w:lvlJc w:val="left"/>
+      <w:pPr>
+        <w:ind w:left="5760" w:hanging="360"/>
+      </w:pPr>
+    </w:lvl>
+    <w:lvl w:ilvl="8" w:tplc="0409001B" w:tentative="1">
+      <w:start w:val="1"/>
+      <w:numFmt w:val="lowerRoman"/>
+      <w:lvlText w:val="%9."/>
+      <w:lvlJc w:val="right"/>
+      <w:pPr>
+        <w:ind w:left="6480" w:hanging="180"/>
+      </w:pPr>
+    </w:lvl>
+  </w:abstractNum>
+  <w:abstractNum w:abstractNumId="2">
     <w:nsid w:val="56E85345"/>
     <w:multiLevelType w:val="hybridMultilevel"/>
     <w:tmpl w:val="DAA8F3DC"/>
@@ -2755,6 +4989,9 @@
     <w:abstractNumId w:val="0"/>
   </w:num>
   <w:num w:numId="2">
+    <w:abstractNumId w:val="2"/>
+  </w:num>
+  <w:num w:numId="3">
     <w:abstractNumId w:val="1"/>
   </w:num>
 </w:numbering>

</xml_diff>